<commit_message>
updated with notes at bottom for work for Saturday
</commit_message>
<xml_diff>
--- a/TeamLamport_Outline.docx
+++ b/TeamLamport_Outline.docx
@@ -675,11 +675,124 @@
       </w:r>
     </w:p>
     <w:p>
+      <w:r>
+        <w:t>Overall Conclusions</w:t>
+      </w:r>
+    </w:p>
+    <w:p>
+      <w:r>
+        <w:rPr>
+          <w:noProof/>
+        </w:rPr>
+        <mc:AlternateContent>
+          <mc:Choice Requires="wps">
+            <w:drawing>
+              <wp:anchor distT="0" distB="0" distL="114300" distR="114300" simplePos="0" relativeHeight="251659264" behindDoc="0" locked="0" layoutInCell="1" allowOverlap="1" wp14:anchorId="1D92557D" wp14:editId="567E192D">
+                <wp:simplePos x="0" y="0"/>
+                <wp:positionH relativeFrom="column">
+                  <wp:posOffset>0</wp:posOffset>
+                </wp:positionH>
+                <wp:positionV relativeFrom="paragraph">
+                  <wp:posOffset>142875</wp:posOffset>
+                </wp:positionV>
+                <wp:extent cx="6461760" cy="7620"/>
+                <wp:effectExtent l="0" t="0" r="34290" b="30480"/>
+                <wp:wrapNone/>
+                <wp:docPr id="1" name="Straight Connector 1"/>
+                <wp:cNvGraphicFramePr/>
+                <a:graphic xmlns:a="http://schemas.openxmlformats.org/drawingml/2006/main">
+                  <a:graphicData uri="http://schemas.microsoft.com/office/word/2010/wordprocessingShape">
+                    <wps:wsp>
+                      <wps:cNvCnPr/>
+                      <wps:spPr>
+                        <a:xfrm>
+                          <a:off x="0" y="0"/>
+                          <a:ext cx="6461760" cy="7620"/>
+                        </a:xfrm>
+                        <a:prstGeom prst="line">
+                          <a:avLst/>
+                        </a:prstGeom>
+                      </wps:spPr>
+                      <wps:style>
+                        <a:lnRef idx="2">
+                          <a:schemeClr val="dk1"/>
+                        </a:lnRef>
+                        <a:fillRef idx="0">
+                          <a:schemeClr val="dk1"/>
+                        </a:fillRef>
+                        <a:effectRef idx="1">
+                          <a:schemeClr val="dk1"/>
+                        </a:effectRef>
+                        <a:fontRef idx="minor">
+                          <a:schemeClr val="tx1"/>
+                        </a:fontRef>
+                      </wps:style>
+                      <wps:bodyPr/>
+                    </wps:wsp>
+                  </a:graphicData>
+                </a:graphic>
+              </wp:anchor>
+            </w:drawing>
+          </mc:Choice>
+          <mc:Fallback>
+            <w:pict>
+              <v:line w14:anchorId="523225C4" id="Straight Connector 1" o:spid="_x0000_s1026" style="position:absolute;z-index:251659264;visibility:visible;mso-wrap-style:square;mso-wrap-distance-left:9pt;mso-wrap-distance-top:0;mso-wrap-distance-right:9pt;mso-wrap-distance-bottom:0;mso-position-horizontal:absolute;mso-position-horizontal-relative:text;mso-position-vertical:absolute;mso-position-vertical-relative:text" from="0,11.25pt" to="508.8pt,11.85pt" o:gfxdata="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" strokecolor="black [3200]" strokeweight="1pt">
+                <v:stroke joinstyle="miter"/>
+              </v:line>
+            </w:pict>
+          </mc:Fallback>
+        </mc:AlternateContent>
+      </w:r>
+    </w:p>
+    <w:p>
+      <w:pPr>
+        <w:rPr>
+          <w:u w:val="single"/>
+        </w:rPr>
+      </w:pPr>
+      <w:r>
+        <w:rPr>
+          <w:u w:val="single"/>
+        </w:rPr>
+        <w:t>Notes</w:t>
+      </w:r>
+      <w:r>
+        <w:rPr>
+          <w:u w:val="single"/>
+        </w:rPr>
+        <w:t xml:space="preserve"> 1/22/2020</w:t>
+      </w:r>
+    </w:p>
+    <w:p>
+      <w:r>
+        <w:t>Aja: Working on pul</w:t>
+      </w:r>
+      <w:r>
+        <w:t xml:space="preserve">ling transportation data </w:t>
+      </w:r>
+    </w:p>
+    <w:p>
+      <w:r>
+        <w:t>J</w:t>
+      </w:r>
+      <w:r>
+        <w:t xml:space="preserve">ennifer: </w:t>
+      </w:r>
+      <w:r>
+        <w:t>census data pulling and formatting</w:t>
+      </w:r>
+    </w:p>
+    <w:p>
+      <w:r>
+        <w:t>Julia: area formatting,</w:t>
+      </w:r>
+    </w:p>
+    <w:p>
+      <w:r>
+        <w:t>Tyler: formatting population of top 100 cities csv, and population change csv</w:t>
+      </w:r>
       <w:bookmarkStart w:id="0" w:name="_GoBack"/>
       <w:bookmarkEnd w:id="0"/>
-      <w:r>
-        <w:t>Overall Conclusions</w:t>
-      </w:r>
     </w:p>
     <w:p/>
     <w:sectPr>

</xml_diff>